<commit_message>
ubdated deps, new example doc
</commit_message>
<xml_diff>
--- a/src/test/resources/example.docx
+++ b/src/test/resources/example.docx
@@ -8,6 +8,54 @@
         <w:rPr/>
       </w:pPr>
       <w:r>
+        <w:drawing>
+          <wp:anchor behindDoc="0" distT="0" distB="0" distL="0" distR="0" simplePos="0" locked="0" layoutInCell="1" allowOverlap="1" relativeHeight="2">
+            <wp:simplePos x="0" y="0"/>
+            <wp:positionH relativeFrom="column">
+              <wp:posOffset>5532120</wp:posOffset>
+            </wp:positionH>
+            <wp:positionV relativeFrom="paragraph">
+              <wp:posOffset>635</wp:posOffset>
+            </wp:positionV>
+            <wp:extent cx="571500" cy="476250"/>
+            <wp:effectExtent l="0" t="0" r="0" b="0"/>
+            <wp:wrapSquare wrapText="largest"/>
+            <wp:docPr id="1" name="Image1" descr=""/>
+            <wp:cNvGraphicFramePr>
+              <a:graphicFrameLocks xmlns:a="http://schemas.openxmlformats.org/drawingml/2006/main" noChangeAspect="1"/>
+            </wp:cNvGraphicFramePr>
+            <a:graphic xmlns:a="http://schemas.openxmlformats.org/drawingml/2006/main">
+              <a:graphicData uri="http://schemas.openxmlformats.org/drawingml/2006/picture">
+                <pic:pic xmlns:pic="http://schemas.openxmlformats.org/drawingml/2006/picture">
+                  <pic:nvPicPr>
+                    <pic:cNvPr id="1" name="Image1" descr=""/>
+                    <pic:cNvPicPr>
+                      <a:picLocks noChangeAspect="1" noChangeArrowheads="1"/>
+                    </pic:cNvPicPr>
+                  </pic:nvPicPr>
+                  <pic:blipFill>
+                    <a:blip r:embed="rId2"/>
+                    <a:srcRect l="-1826" t="-2191" r="-1826" b="-2191"/>
+                    <a:stretch>
+                      <a:fillRect/>
+                    </a:stretch>
+                  </pic:blipFill>
+                  <pic:spPr bwMode="auto">
+                    <a:xfrm>
+                      <a:off x="0" y="0"/>
+                      <a:ext cx="571500" cy="476250"/>
+                    </a:xfrm>
+                    <a:prstGeom prst="rect">
+                      <a:avLst/>
+                    </a:prstGeom>
+                  </pic:spPr>
+                </pic:pic>
+              </a:graphicData>
+            </a:graphic>
+          </wp:anchor>
+        </w:drawing>
+      </w:r>
+      <w:r>
         <w:rPr>
           <w:rFonts w:ascii="DejaVu Sans" w:hAnsi="DejaVu Sans"/>
           <w:b/>
@@ -16,6 +64,17 @@
           <w:szCs w:val="36"/>
         </w:rPr>
         <w:t>Freunde von (@=Name)</w:t>
+      </w:r>
+      <w:r>
+        <w:rPr>
+          <w:rStyle w:val="FootnoteAnchor"/>
+          <w:rFonts w:ascii="DejaVu Sans" w:hAnsi="DejaVu Sans"/>
+          <w:b/>
+          <w:bCs/>
+          <w:sz w:val="36"/>
+          <w:szCs w:val="36"/>
+        </w:rPr>
+        <w:footnoteReference w:id="2"/>
       </w:r>
     </w:p>
     <w:p>
@@ -53,7 +112,29 @@
           <w:sz w:val="24"/>
           <w:szCs w:val="24"/>
         </w:rPr>
-        <w:t>(@FOR friend: friends)(@=friend) wohnt in (@=friends.${friend}.city)(@DELIM),</w:t>
+        <w:t>(@FOR friend: friends)(@=friend) wohnt in</w:t>
+      </w:r>
+      <w:r>
+        <w:rPr>
+          <w:rFonts w:ascii="DejaVu Sans" w:hAnsi="DejaVu Sans"/>
+          <w:b w:val="false"/>
+          <w:bCs w:val="false"/>
+          <w:i w:val="false"/>
+          <w:iCs w:val="false"/>
+          <w:sz w:val="24"/>
+          <w:szCs w:val="24"/>
+        </w:rPr>
+        <w:t xml:space="preserve"> (@=friends.${friend}.city)</w:t>
+      </w:r>
+      <w:r>
+        <w:rPr>
+          <w:rFonts w:ascii="DejaVu Sans" w:hAnsi="DejaVu Sans"/>
+          <w:b w:val="false"/>
+          <w:bCs w:val="false"/>
+          <w:sz w:val="24"/>
+          <w:szCs w:val="24"/>
+        </w:rPr>
+        <w:t>(@DELIM),</w:t>
       </w:r>
     </w:p>
     <w:p>
@@ -118,8 +199,8 @@
     </w:p>
     <w:tbl>
       <w:tblPr>
-        <w:tblW w:w="9638" w:type="dxa"/>
-        <w:jc w:val="left"/>
+        <w:tblW w:w="9572" w:type="dxa"/>
+        <w:jc w:val="right"/>
         <w:tblInd w:w="0" w:type="dxa"/>
         <w:tblBorders>
           <w:top w:val="single" w:sz="2" w:space="0" w:color="000000"/>
@@ -129,28 +210,28 @@
         </w:tblBorders>
         <w:tblCellMar>
           <w:top w:w="55" w:type="dxa"/>
-          <w:left w:w="53" w:type="dxa"/>
+          <w:left w:w="52" w:type="dxa"/>
           <w:bottom w:w="55" w:type="dxa"/>
           <w:right w:w="55" w:type="dxa"/>
         </w:tblCellMar>
       </w:tblPr>
       <w:tblGrid>
-        <w:gridCol w:w="2408"/>
-        <w:gridCol w:w="2411"/>
-        <w:gridCol w:w="4819"/>
+        <w:gridCol w:w="2345"/>
+        <w:gridCol w:w="2400"/>
+        <w:gridCol w:w="4827"/>
       </w:tblGrid>
       <w:tr>
         <w:trPr/>
         <w:tc>
           <w:tcPr>
-            <w:tcW w:w="2408" w:type="dxa"/>
+            <w:tcW w:w="2345" w:type="dxa"/>
             <w:tcBorders>
               <w:top w:val="single" w:sz="2" w:space="0" w:color="000000"/>
               <w:left w:val="single" w:sz="2" w:space="0" w:color="000000"/>
               <w:bottom w:val="single" w:sz="2" w:space="0" w:color="000000"/>
               <w:insideH w:val="single" w:sz="2" w:space="0" w:color="000000"/>
             </w:tcBorders>
-            <w:shd w:fill="CCCCCC" w:val="clear"/>
+            <w:shd w:fill="ADC5E7" w:val="clear"/>
           </w:tcPr>
           <w:p>
             <w:pPr>
@@ -163,6 +244,7 @@
             </w:pPr>
             <w:r>
               <w:rPr>
+                <w:rFonts w:ascii="DejaVu Sans" w:hAnsi="DejaVu Sans"/>
                 <w:b/>
                 <w:bCs/>
               </w:rPr>
@@ -172,14 +254,14 @@
         </w:tc>
         <w:tc>
           <w:tcPr>
-            <w:tcW w:w="2411" w:type="dxa"/>
+            <w:tcW w:w="2400" w:type="dxa"/>
             <w:tcBorders>
               <w:top w:val="single" w:sz="2" w:space="0" w:color="000000"/>
               <w:left w:val="single" w:sz="2" w:space="0" w:color="000000"/>
               <w:bottom w:val="single" w:sz="2" w:space="0" w:color="000000"/>
               <w:insideH w:val="single" w:sz="2" w:space="0" w:color="000000"/>
             </w:tcBorders>
-            <w:shd w:fill="CCCCCC" w:val="clear"/>
+            <w:shd w:fill="ADC5E7" w:val="clear"/>
           </w:tcPr>
           <w:p>
             <w:pPr>
@@ -192,6 +274,7 @@
             </w:pPr>
             <w:r>
               <w:rPr>
+                <w:rFonts w:ascii="DejaVu Sans" w:hAnsi="DejaVu Sans"/>
                 <w:b/>
                 <w:bCs/>
               </w:rPr>
@@ -201,7 +284,7 @@
         </w:tc>
         <w:tc>
           <w:tcPr>
-            <w:tcW w:w="4819" w:type="dxa"/>
+            <w:tcW w:w="4827" w:type="dxa"/>
             <w:tcBorders>
               <w:top w:val="single" w:sz="2" w:space="0" w:color="000000"/>
               <w:left w:val="single" w:sz="2" w:space="0" w:color="000000"/>
@@ -210,7 +293,7 @@
               <w:insideH w:val="single" w:sz="2" w:space="0" w:color="000000"/>
               <w:insideV w:val="single" w:sz="2" w:space="0" w:color="000000"/>
             </w:tcBorders>
-            <w:shd w:fill="CCCCCC" w:val="clear"/>
+            <w:shd w:fill="ADC5E7" w:val="clear"/>
           </w:tcPr>
           <w:p>
             <w:pPr>
@@ -223,6 +306,7 @@
             </w:pPr>
             <w:r>
               <w:rPr>
+                <w:rFonts w:ascii="DejaVu Sans" w:hAnsi="DejaVu Sans"/>
                 <w:b/>
                 <w:bCs/>
               </w:rPr>
@@ -235,7 +319,7 @@
         <w:trPr/>
         <w:tc>
           <w:tcPr>
-            <w:tcW w:w="2408" w:type="dxa"/>
+            <w:tcW w:w="2345" w:type="dxa"/>
             <w:tcBorders>
               <w:top w:val="single" w:sz="2" w:space="0" w:color="000000"/>
               <w:left w:val="single" w:sz="2" w:space="0" w:color="000000"/>
@@ -247,17 +331,21 @@
           <w:p>
             <w:pPr>
               <w:pStyle w:val="Tabelleninhalt"/>
-              <w:rPr/>
+              <w:rPr>
+                <w:rFonts w:ascii="DejaVu Sans" w:hAnsi="DejaVu Sans"/>
+              </w:rPr>
             </w:pPr>
             <w:r>
-              <w:rPr/>
+              <w:rPr>
+                <w:rFonts w:ascii="DejaVu Sans" w:hAnsi="DejaVu Sans"/>
+              </w:rPr>
               <w:t>(@=name)</w:t>
             </w:r>
           </w:p>
         </w:tc>
         <w:tc>
           <w:tcPr>
-            <w:tcW w:w="2411" w:type="dxa"/>
+            <w:tcW w:w="2400" w:type="dxa"/>
             <w:tcBorders>
               <w:top w:val="single" w:sz="2" w:space="0" w:color="000000"/>
               <w:left w:val="single" w:sz="2" w:space="0" w:color="000000"/>
@@ -285,7 +373,7 @@
         </w:tc>
         <w:tc>
           <w:tcPr>
-            <w:tcW w:w="4819" w:type="dxa"/>
+            <w:tcW w:w="4827" w:type="dxa"/>
             <w:tcBorders>
               <w:top w:val="single" w:sz="2" w:space="0" w:color="000000"/>
               <w:left w:val="single" w:sz="2" w:space="0" w:color="000000"/>
@@ -369,6 +457,9 @@
       </w:r>
     </w:p>
     <w:sectPr>
+      <w:footnotePr>
+        <w:numFmt w:val="decimal"/>
+      </w:footnotePr>
       <w:type w:val="nextPage"/>
       <w:pgSz w:w="11906" w:h="16838"/>
       <w:pgMar w:left="1134" w:right="1134" w:header="0" w:top="1134" w:footer="0" w:bottom="1134" w:gutter="0"/>
@@ -379,6 +470,44 @@
     </w:sectPr>
   </w:body>
 </w:document>
+</file>
+
+<file path=word/footnotes.xml><?xml version="1.0" encoding="utf-8"?>
+<w:footnotes xmlns:o="urn:schemas-microsoft-com:office:office" xmlns:r="http://schemas.openxmlformats.org/officeDocument/2006/relationships" xmlns:v="urn:schemas-microsoft-com:vml" xmlns:w="http://schemas.openxmlformats.org/wordprocessingml/2006/main" xmlns:w10="urn:schemas-microsoft-com:office:word" xmlns:wp="http://schemas.openxmlformats.org/drawingml/2006/wordprocessingDrawing" xmlns:wps="http://schemas.microsoft.com/office/word/2010/wordprocessingShape" xmlns:wpg="http://schemas.microsoft.com/office/word/2010/wordprocessingGroup" xmlns:mc="http://schemas.openxmlformats.org/markup-compatibility/2006" xmlns:wp14="http://schemas.microsoft.com/office/word/2010/wordprocessingDrawing" xmlns:w14="http://schemas.microsoft.com/office/word/2010/wordml" mc:Ignorable="w14 wp14">
+  <w:footnote w:id="0" w:type="separator">
+    <w:p>
+      <w:r>
+        <w:separator/>
+      </w:r>
+    </w:p>
+  </w:footnote>
+  <w:footnote w:id="1" w:type="continuationSeparator">
+    <w:p>
+      <w:r>
+        <w:continuationSeparator/>
+      </w:r>
+    </w:p>
+  </w:footnote>
+  <w:footnote w:id="2">
+    <w:p>
+      <w:pPr>
+        <w:pStyle w:val="Footnote"/>
+        <w:rPr/>
+      </w:pPr>
+      <w:r>
+        <w:rPr>
+          <w:rStyle w:val="FootnoteCharacters"/>
+        </w:rPr>
+        <w:footnoteRef/>
+      </w:r>
+      <w:r>
+        <w:rPr/>
+        <w:tab/>
+        <w:t>Nur zu Testzwecken, Namen und Orte frei erfunden</w:t>
+      </w:r>
+    </w:p>
+  </w:footnote>
+</w:footnotes>
 </file>
 
 <file path=word/styles.xml><?xml version="1.0" encoding="utf-8"?>
@@ -416,6 +545,7 @@
   </w:style>
   <w:style w:type="character" w:styleId="Internetverknpfung">
     <w:name w:val="Internetverknüpfung"/>
+    <w:qFormat/>
     <w:rPr>
       <w:color w:val="000080"/>
       <w:u w:val="single"/>
@@ -444,10 +574,32 @@
       <w:szCs w:val="24"/>
     </w:rPr>
   </w:style>
-  <w:style w:type="paragraph" w:styleId="Berschrift">
-    <w:name w:val="Überschrift"/>
+  <w:style w:type="character" w:styleId="FootnoteCharacters">
+    <w:name w:val="Footnote Characters"/>
+    <w:qFormat/>
+    <w:rPr/>
+  </w:style>
+  <w:style w:type="character" w:styleId="FootnoteAnchor">
+    <w:name w:val="Footnote Anchor"/>
+    <w:rPr>
+      <w:vertAlign w:val="superscript"/>
+    </w:rPr>
+  </w:style>
+  <w:style w:type="character" w:styleId="EndnoteAnchor">
+    <w:name w:val="Endnote Anchor"/>
+    <w:rPr>
+      <w:vertAlign w:val="superscript"/>
+    </w:rPr>
+  </w:style>
+  <w:style w:type="character" w:styleId="EndnoteCharacters">
+    <w:name w:val="Endnote Characters"/>
+    <w:qFormat/>
+    <w:rPr/>
+  </w:style>
+  <w:style w:type="paragraph" w:styleId="Heading">
+    <w:name w:val="Heading"/>
     <w:basedOn w:val="Normal"/>
-    <w:next w:val="Textkrper"/>
+    <w:next w:val="TextBody"/>
     <w:qFormat/>
     <w:pPr>
       <w:keepNext w:val="true"/>
@@ -459,7 +611,7 @@
       <w:szCs w:val="28"/>
     </w:rPr>
   </w:style>
-  <w:style w:type="paragraph" w:styleId="Textkrper">
+  <w:style w:type="paragraph" w:styleId="TextBody">
     <w:name w:val="Body Text"/>
     <w:basedOn w:val="Normal"/>
     <w:pPr>
@@ -467,15 +619,15 @@
     </w:pPr>
     <w:rPr/>
   </w:style>
-  <w:style w:type="paragraph" w:styleId="Liste">
+  <w:style w:type="paragraph" w:styleId="List">
     <w:name w:val="List"/>
-    <w:basedOn w:val="Textkrper"/>
+    <w:basedOn w:val="TextBody"/>
     <w:pPr/>
     <w:rPr>
       <w:rFonts w:cs="Lohit Devanagari"/>
     </w:rPr>
   </w:style>
-  <w:style w:type="paragraph" w:styleId="Beschriftung">
+  <w:style w:type="paragraph" w:styleId="Caption">
     <w:name w:val="Caption"/>
     <w:basedOn w:val="Normal"/>
     <w:qFormat/>
@@ -491,6 +643,31 @@
       <w:szCs w:val="24"/>
     </w:rPr>
   </w:style>
+  <w:style w:type="paragraph" w:styleId="Index">
+    <w:name w:val="Index"/>
+    <w:basedOn w:val="Normal"/>
+    <w:qFormat/>
+    <w:pPr>
+      <w:suppressLineNumbers/>
+    </w:pPr>
+    <w:rPr>
+      <w:rFonts w:cs="Lohit Devanagari"/>
+    </w:rPr>
+  </w:style>
+  <w:style w:type="paragraph" w:styleId="Berschrift">
+    <w:name w:val="Überschrift"/>
+    <w:basedOn w:val="Normal"/>
+    <w:qFormat/>
+    <w:pPr>
+      <w:keepNext w:val="true"/>
+      <w:spacing w:before="240" w:after="120"/>
+    </w:pPr>
+    <w:rPr>
+      <w:rFonts w:ascii="Liberation Sans" w:hAnsi="Liberation Sans" w:eastAsia="Noto Sans CJK SC Regular" w:cs="Lohit Devanagari"/>
+      <w:sz w:val="28"/>
+      <w:szCs w:val="28"/>
+    </w:rPr>
+  </w:style>
   <w:style w:type="paragraph" w:styleId="Verzeichnis">
     <w:name w:val="Verzeichnis"/>
     <w:basedOn w:val="Normal"/>
@@ -511,5 +688,17 @@
     </w:pPr>
     <w:rPr/>
   </w:style>
+  <w:style w:type="paragraph" w:styleId="Footnote">
+    <w:name w:val="Footnote Text"/>
+    <w:basedOn w:val="Normal"/>
+    <w:pPr>
+      <w:suppressLineNumbers/>
+      <w:ind w:left="339" w:hanging="339"/>
+    </w:pPr>
+    <w:rPr>
+      <w:sz w:val="20"/>
+      <w:szCs w:val="20"/>
+    </w:rPr>
+  </w:style>
 </w:styles>
 </file>
</xml_diff>